<commit_message>
working on db connection
</commit_message>
<xml_diff>
--- a/Notes/Java Core Study Guide.docx
+++ b/Notes/Java Core Study Guide.docx
@@ -685,27 +685,7 @@
           <w:szCs w:val="28"/>
         </w:rPr>
         <w:lastRenderedPageBreak/>
-        <w:t>What is the difference betw</w:t>
-      </w:r>
-      <w:r>
-        <w:rPr>
-          <w:rFonts w:ascii="Bahnschrift" w:hAnsi="Bahnschrift"/>
-          <w:b/>
-          <w:bCs/>
-          <w:sz w:val="28"/>
-          <w:szCs w:val="28"/>
-        </w:rPr>
-        <w:t>e</w:t>
-      </w:r>
-      <w:r>
-        <w:rPr>
-          <w:rFonts w:ascii="Bahnschrift" w:hAnsi="Bahnschrift"/>
-          <w:b/>
-          <w:bCs/>
-          <w:sz w:val="28"/>
-          <w:szCs w:val="28"/>
-        </w:rPr>
-        <w:t>en the JDK, JRE, and JVM?</w:t>
+        <w:t>What is the difference between the JDK, JRE, and JVM?</w:t>
       </w:r>
     </w:p>
     <w:p>
@@ -3170,635 +3150,141 @@
       <w:pPr>
         <w:rPr>
           <w:rFonts w:ascii="Abadi" w:hAnsi="Abadi"/>
-          <w:sz w:val="28"/>
-          <w:szCs w:val="28"/>
-        </w:rPr>
-      </w:pPr>
-    </w:p>
-    <w:p>
-      <w:pPr>
-        <w:jc w:val="center"/>
-        <w:rPr>
-          <w:rFonts w:ascii="Abadi" w:hAnsi="Abadi"/>
           <w:sz w:val="36"/>
           <w:szCs w:val="36"/>
           <w:u w:val="single"/>
         </w:rPr>
       </w:pPr>
-      <w:r>
+    </w:p>
+    <w:p>
+      <w:pPr>
         <w:rPr>
           <w:rFonts w:ascii="Abadi" w:hAnsi="Abadi"/>
           <w:sz w:val="36"/>
           <w:szCs w:val="36"/>
           <w:u w:val="single"/>
         </w:rPr>
-        <w:t>Git</w:t>
-      </w:r>
-    </w:p>
-    <w:p>
-      <w:pPr>
-        <w:rPr>
-          <w:rFonts w:ascii="Abadi" w:hAnsi="Abadi"/>
-          <w:b/>
-          <w:bCs/>
-          <w:sz w:val="32"/>
-          <w:szCs w:val="32"/>
-        </w:rPr>
-      </w:pPr>
-      <w:r>
-        <w:rPr>
-          <w:rFonts w:ascii="Abadi" w:hAnsi="Abadi"/>
-          <w:b/>
-          <w:bCs/>
-          <w:sz w:val="32"/>
-          <w:szCs w:val="32"/>
-        </w:rPr>
-        <w:t>What is version Control?</w:t>
-      </w:r>
-    </w:p>
-    <w:p>
-      <w:pPr>
-        <w:rPr>
-          <w:rFonts w:ascii="Abadi" w:hAnsi="Abadi"/>
-          <w:sz w:val="28"/>
-          <w:szCs w:val="28"/>
-        </w:rPr>
-      </w:pPr>
-      <w:r>
-        <w:rPr>
-          <w:rFonts w:ascii="Abadi" w:hAnsi="Abadi"/>
-          <w:sz w:val="28"/>
-          <w:szCs w:val="28"/>
-        </w:rPr>
-        <w:t>Version control is a system that records changes to a file or set of files over time so that you can recall specific versions later</w:t>
-      </w:r>
-    </w:p>
-    <w:p>
-      <w:pPr>
-        <w:rPr>
-          <w:rFonts w:ascii="Abadi" w:hAnsi="Abadi"/>
-          <w:b/>
-          <w:bCs/>
-          <w:sz w:val="32"/>
-          <w:szCs w:val="32"/>
-        </w:rPr>
-      </w:pPr>
-      <w:r>
-        <w:rPr>
-          <w:rFonts w:ascii="Abadi" w:hAnsi="Abadi"/>
-          <w:b/>
-          <w:bCs/>
-          <w:sz w:val="32"/>
-          <w:szCs w:val="32"/>
-        </w:rPr>
-        <w:t xml:space="preserve">What is </w:t>
-      </w:r>
-      <w:r>
-        <w:rPr>
-          <w:rFonts w:ascii="Abadi" w:hAnsi="Abadi"/>
-          <w:b/>
-          <w:bCs/>
-          <w:sz w:val="32"/>
-          <w:szCs w:val="32"/>
-        </w:rPr>
-        <w:t xml:space="preserve">the difference between Git and </w:t>
-      </w:r>
-      <w:proofErr w:type="spellStart"/>
-      <w:r>
-        <w:rPr>
-          <w:rFonts w:ascii="Abadi" w:hAnsi="Abadi"/>
-          <w:b/>
-          <w:bCs/>
-          <w:sz w:val="32"/>
-          <w:szCs w:val="32"/>
-        </w:rPr>
-        <w:t>Github</w:t>
-      </w:r>
-      <w:proofErr w:type="spellEnd"/>
-      <w:r>
-        <w:rPr>
-          <w:rFonts w:ascii="Abadi" w:hAnsi="Abadi"/>
-          <w:b/>
-          <w:bCs/>
-          <w:sz w:val="32"/>
-          <w:szCs w:val="32"/>
-        </w:rPr>
-        <w:t>?</w:t>
-      </w:r>
-    </w:p>
-    <w:p>
-      <w:pPr>
-        <w:pStyle w:val="ListParagraph"/>
-        <w:numPr>
-          <w:ilvl w:val="0"/>
-          <w:numId w:val="22"/>
-        </w:numPr>
-        <w:rPr>
-          <w:rFonts w:ascii="Abadi" w:hAnsi="Abadi"/>
-          <w:sz w:val="28"/>
-          <w:szCs w:val="28"/>
-        </w:rPr>
-      </w:pPr>
-      <w:r>
-        <w:rPr>
-          <w:rFonts w:ascii="Abadi" w:hAnsi="Abadi"/>
-          <w:sz w:val="28"/>
-          <w:szCs w:val="28"/>
-        </w:rPr>
-        <w:t>Git is a version control system that allows you to manage and keep track of your codes history.</w:t>
-      </w:r>
-    </w:p>
-    <w:p>
-      <w:pPr>
-        <w:pStyle w:val="ListParagraph"/>
-        <w:numPr>
-          <w:ilvl w:val="0"/>
-          <w:numId w:val="22"/>
-        </w:numPr>
-        <w:rPr>
-          <w:rFonts w:ascii="Abadi" w:hAnsi="Abadi"/>
-          <w:sz w:val="28"/>
-          <w:szCs w:val="28"/>
-        </w:rPr>
-      </w:pPr>
-      <w:proofErr w:type="spellStart"/>
-      <w:r>
-        <w:rPr>
-          <w:rFonts w:ascii="Abadi" w:hAnsi="Abadi"/>
-          <w:sz w:val="28"/>
-          <w:szCs w:val="28"/>
-        </w:rPr>
-        <w:t>Github</w:t>
-      </w:r>
-      <w:proofErr w:type="spellEnd"/>
-      <w:r>
-        <w:rPr>
-          <w:rFonts w:ascii="Abadi" w:hAnsi="Abadi"/>
-          <w:sz w:val="28"/>
-          <w:szCs w:val="28"/>
-        </w:rPr>
-        <w:t xml:space="preserve"> is a cloud-based service that allows you to create and manage repositories.</w:t>
-      </w:r>
-    </w:p>
-    <w:p>
-      <w:pPr>
-        <w:rPr>
-          <w:rFonts w:ascii="Abadi" w:hAnsi="Abadi"/>
-          <w:b/>
-          <w:bCs/>
-          <w:sz w:val="32"/>
-          <w:szCs w:val="32"/>
-        </w:rPr>
-      </w:pPr>
-      <w:r>
-        <w:rPr>
-          <w:rFonts w:ascii="Abadi" w:hAnsi="Abadi"/>
-          <w:b/>
-          <w:bCs/>
-          <w:sz w:val="32"/>
-          <w:szCs w:val="32"/>
-        </w:rPr>
-        <w:t>List the git commands you know and what they do</w:t>
-      </w:r>
-      <w:r>
-        <w:rPr>
-          <w:rFonts w:ascii="Abadi" w:hAnsi="Abadi"/>
-          <w:b/>
-          <w:bCs/>
-          <w:sz w:val="32"/>
-          <w:szCs w:val="32"/>
-        </w:rPr>
-        <w:t>?</w:t>
-      </w:r>
-    </w:p>
-    <w:p>
-      <w:pPr>
-        <w:pStyle w:val="ListParagraph"/>
-        <w:numPr>
-          <w:ilvl w:val="0"/>
-          <w:numId w:val="23"/>
-        </w:numPr>
-        <w:rPr>
-          <w:rFonts w:ascii="Abadi" w:hAnsi="Abadi"/>
-          <w:sz w:val="28"/>
-          <w:szCs w:val="28"/>
-        </w:rPr>
-      </w:pPr>
-      <w:r>
-        <w:rPr>
-          <w:rFonts w:ascii="Abadi" w:hAnsi="Abadi"/>
-          <w:b/>
-          <w:bCs/>
-          <w:sz w:val="28"/>
-          <w:szCs w:val="28"/>
-        </w:rPr>
-        <w:t xml:space="preserve">Git </w:t>
-      </w:r>
-      <w:proofErr w:type="gramStart"/>
-      <w:r>
-        <w:rPr>
-          <w:rFonts w:ascii="Abadi" w:hAnsi="Abadi"/>
-          <w:b/>
-          <w:bCs/>
-          <w:sz w:val="28"/>
-          <w:szCs w:val="28"/>
-        </w:rPr>
-        <w:t>add .</w:t>
-      </w:r>
-      <w:proofErr w:type="gramEnd"/>
-      <w:r>
-        <w:rPr>
-          <w:rFonts w:ascii="Abadi" w:hAnsi="Abadi"/>
-          <w:sz w:val="28"/>
-          <w:szCs w:val="28"/>
-        </w:rPr>
-        <w:t xml:space="preserve"> – adds an entire directory to the staging area</w:t>
-      </w:r>
-    </w:p>
-    <w:p>
-      <w:pPr>
-        <w:pStyle w:val="ListParagraph"/>
-        <w:numPr>
-          <w:ilvl w:val="1"/>
-          <w:numId w:val="23"/>
-        </w:numPr>
-        <w:rPr>
-          <w:rFonts w:ascii="Abadi" w:hAnsi="Abadi"/>
-          <w:sz w:val="28"/>
-          <w:szCs w:val="28"/>
-        </w:rPr>
-      </w:pPr>
-      <w:r>
-        <w:rPr>
-          <w:rFonts w:ascii="Abadi" w:hAnsi="Abadi"/>
-          <w:sz w:val="28"/>
-          <w:szCs w:val="28"/>
-        </w:rPr>
-        <w:t>staging is essentially a preview of what is to be committed</w:t>
-      </w:r>
-    </w:p>
-    <w:p>
-      <w:pPr>
-        <w:pStyle w:val="ListParagraph"/>
-        <w:numPr>
-          <w:ilvl w:val="0"/>
-          <w:numId w:val="23"/>
-        </w:numPr>
-        <w:rPr>
-          <w:rFonts w:ascii="Abadi" w:hAnsi="Abadi"/>
-          <w:sz w:val="28"/>
-          <w:szCs w:val="28"/>
-        </w:rPr>
-      </w:pPr>
-      <w:r>
-        <w:rPr>
-          <w:rFonts w:ascii="Abadi" w:hAnsi="Abadi"/>
-          <w:b/>
-          <w:bCs/>
-          <w:sz w:val="28"/>
-          <w:szCs w:val="28"/>
-        </w:rPr>
-        <w:t>git status</w:t>
-      </w:r>
-      <w:r>
-        <w:rPr>
-          <w:rFonts w:ascii="Abadi" w:hAnsi="Abadi"/>
-          <w:sz w:val="28"/>
-          <w:szCs w:val="28"/>
-        </w:rPr>
-        <w:t xml:space="preserve"> – displays the state of the working directory and staging area</w:t>
-      </w:r>
-    </w:p>
-    <w:p>
-      <w:pPr>
-        <w:pStyle w:val="ListParagraph"/>
-        <w:numPr>
-          <w:ilvl w:val="1"/>
-          <w:numId w:val="23"/>
-        </w:numPr>
-        <w:rPr>
-          <w:rFonts w:ascii="Abadi" w:hAnsi="Abadi"/>
-          <w:sz w:val="28"/>
-          <w:szCs w:val="28"/>
-        </w:rPr>
-      </w:pPr>
-      <w:r>
-        <w:rPr>
-          <w:rFonts w:ascii="Abadi" w:hAnsi="Abadi"/>
-          <w:sz w:val="28"/>
-          <w:szCs w:val="28"/>
-        </w:rPr>
-        <w:t>shows you which changes have been staged, and what is being currently tracked by Git.</w:t>
-      </w:r>
-    </w:p>
-    <w:p>
-      <w:pPr>
-        <w:pStyle w:val="ListParagraph"/>
-        <w:numPr>
-          <w:ilvl w:val="0"/>
-          <w:numId w:val="23"/>
-        </w:numPr>
-        <w:rPr>
-          <w:rFonts w:ascii="Abadi" w:hAnsi="Abadi"/>
-          <w:b/>
-          <w:bCs/>
-          <w:sz w:val="28"/>
-          <w:szCs w:val="28"/>
-        </w:rPr>
-      </w:pPr>
-      <w:r>
-        <w:rPr>
-          <w:rFonts w:ascii="Abadi" w:hAnsi="Abadi"/>
-          <w:b/>
-          <w:bCs/>
-          <w:sz w:val="28"/>
-          <w:szCs w:val="28"/>
-        </w:rPr>
-        <w:t>Git commit -m “message”</w:t>
-      </w:r>
-      <w:r>
-        <w:rPr>
-          <w:rFonts w:ascii="Abadi" w:hAnsi="Abadi"/>
-          <w:b/>
-          <w:bCs/>
-          <w:sz w:val="28"/>
-          <w:szCs w:val="28"/>
-        </w:rPr>
-        <w:t xml:space="preserve"> – </w:t>
-      </w:r>
-      <w:r>
-        <w:rPr>
-          <w:rFonts w:ascii="Abadi" w:hAnsi="Abadi"/>
-          <w:sz w:val="28"/>
-          <w:szCs w:val="28"/>
-        </w:rPr>
-        <w:t>snapshot of changes made, used for version control</w:t>
-      </w:r>
-    </w:p>
-    <w:p>
-      <w:pPr>
-        <w:pStyle w:val="ListParagraph"/>
-        <w:numPr>
-          <w:ilvl w:val="0"/>
-          <w:numId w:val="23"/>
-        </w:numPr>
-        <w:rPr>
-          <w:rFonts w:ascii="Abadi" w:hAnsi="Abadi"/>
-          <w:b/>
-          <w:bCs/>
-          <w:sz w:val="28"/>
-          <w:szCs w:val="28"/>
-        </w:rPr>
-      </w:pPr>
-      <w:r>
-        <w:rPr>
-          <w:rFonts w:ascii="Abadi" w:hAnsi="Abadi"/>
-          <w:b/>
-          <w:bCs/>
-          <w:sz w:val="28"/>
-          <w:szCs w:val="28"/>
-        </w:rPr>
-        <w:t>Git push</w:t>
-      </w:r>
-      <w:r>
-        <w:rPr>
-          <w:rFonts w:ascii="Abadi" w:hAnsi="Abadi"/>
-          <w:sz w:val="28"/>
-          <w:szCs w:val="28"/>
-        </w:rPr>
-        <w:t xml:space="preserve"> – </w:t>
-      </w:r>
-      <w:r>
-        <w:rPr>
-          <w:rFonts w:ascii="Abadi" w:hAnsi="Abadi"/>
-          <w:sz w:val="28"/>
-          <w:szCs w:val="28"/>
-        </w:rPr>
-        <w:t>sends</w:t>
-      </w:r>
-      <w:r>
-        <w:rPr>
-          <w:rFonts w:ascii="Abadi" w:hAnsi="Abadi"/>
-          <w:sz w:val="28"/>
-          <w:szCs w:val="28"/>
-        </w:rPr>
-        <w:t xml:space="preserve"> </w:t>
-      </w:r>
-      <w:r>
-        <w:rPr>
-          <w:rFonts w:ascii="Abadi" w:hAnsi="Abadi"/>
-          <w:sz w:val="28"/>
-          <w:szCs w:val="28"/>
-        </w:rPr>
-        <w:t>changes that were committed to remote repository.</w:t>
-      </w:r>
-    </w:p>
-    <w:p>
-      <w:pPr>
-        <w:rPr>
-          <w:rFonts w:ascii="Abadi" w:hAnsi="Abadi"/>
-          <w:sz w:val="28"/>
-          <w:szCs w:val="28"/>
-        </w:rPr>
-      </w:pPr>
-    </w:p>
-    <w:p>
-      <w:pPr>
-        <w:rPr>
-          <w:rFonts w:ascii="Abadi" w:hAnsi="Abadi"/>
-          <w:b/>
-          <w:bCs/>
-          <w:sz w:val="32"/>
-          <w:szCs w:val="32"/>
-        </w:rPr>
-      </w:pPr>
-      <w:r>
-        <w:rPr>
-          <w:rFonts w:ascii="Abadi" w:hAnsi="Abadi"/>
-          <w:b/>
-          <w:bCs/>
-          <w:sz w:val="32"/>
-          <w:szCs w:val="32"/>
-        </w:rPr>
-        <w:lastRenderedPageBreak/>
-        <w:t>How would you prevent a file from being tracked by git?</w:t>
-      </w:r>
-    </w:p>
-    <w:p>
-      <w:pPr>
-        <w:rPr>
-          <w:rFonts w:ascii="Abadi" w:hAnsi="Abadi"/>
-          <w:sz w:val="28"/>
-          <w:szCs w:val="28"/>
-        </w:rPr>
-      </w:pPr>
-      <w:r>
-        <w:rPr>
-          <w:rFonts w:ascii="Abadi" w:hAnsi="Abadi"/>
-          <w:sz w:val="28"/>
-          <w:szCs w:val="28"/>
-        </w:rPr>
-        <w:t xml:space="preserve">You could create </w:t>
-      </w:r>
-      <w:proofErr w:type="gramStart"/>
-      <w:r>
-        <w:rPr>
-          <w:rFonts w:ascii="Abadi" w:hAnsi="Abadi"/>
-          <w:sz w:val="28"/>
-          <w:szCs w:val="28"/>
-        </w:rPr>
-        <w:t>a .</w:t>
-      </w:r>
-      <w:proofErr w:type="spellStart"/>
-      <w:r>
-        <w:rPr>
-          <w:rFonts w:ascii="Abadi" w:hAnsi="Abadi"/>
-          <w:sz w:val="28"/>
-          <w:szCs w:val="28"/>
-        </w:rPr>
-        <w:t>gitignore</w:t>
-      </w:r>
-      <w:proofErr w:type="spellEnd"/>
-      <w:proofErr w:type="gramEnd"/>
-      <w:r>
-        <w:rPr>
-          <w:rFonts w:ascii="Abadi" w:hAnsi="Abadi"/>
-          <w:sz w:val="28"/>
-          <w:szCs w:val="28"/>
-        </w:rPr>
-        <w:t xml:space="preserve"> file which tell Git which files or folders to ignore.</w:t>
-      </w:r>
-    </w:p>
-    <w:p>
-      <w:pPr>
-        <w:rPr>
-          <w:rFonts w:ascii="Abadi" w:hAnsi="Abadi"/>
-          <w:b/>
-          <w:bCs/>
-          <w:sz w:val="32"/>
-          <w:szCs w:val="32"/>
-        </w:rPr>
-      </w:pPr>
-      <w:r>
-        <w:rPr>
-          <w:rFonts w:ascii="Abadi" w:hAnsi="Abadi"/>
-          <w:b/>
-          <w:bCs/>
-          <w:sz w:val="32"/>
-          <w:szCs w:val="32"/>
-        </w:rPr>
-        <w:t>What is the git workflow for editing code and saving changes?</w:t>
-      </w:r>
-    </w:p>
-    <w:p>
-      <w:pPr>
-        <w:rPr>
-          <w:rFonts w:ascii="Abadi" w:hAnsi="Abadi"/>
-          <w:sz w:val="28"/>
-          <w:szCs w:val="28"/>
-        </w:rPr>
-      </w:pPr>
-      <w:r>
-        <w:rPr>
-          <w:rFonts w:ascii="Abadi" w:hAnsi="Abadi"/>
-          <w:sz w:val="28"/>
-          <w:szCs w:val="28"/>
-        </w:rPr>
-        <w:t xml:space="preserve">When editing </w:t>
-      </w:r>
-      <w:proofErr w:type="gramStart"/>
-      <w:r>
-        <w:rPr>
-          <w:rFonts w:ascii="Abadi" w:hAnsi="Abadi"/>
-          <w:sz w:val="28"/>
-          <w:szCs w:val="28"/>
-        </w:rPr>
-        <w:t>code</w:t>
-      </w:r>
-      <w:proofErr w:type="gramEnd"/>
-      <w:r>
-        <w:rPr>
-          <w:rFonts w:ascii="Abadi" w:hAnsi="Abadi"/>
-          <w:sz w:val="28"/>
-          <w:szCs w:val="28"/>
-        </w:rPr>
-        <w:t xml:space="preserve"> you want to go ahead an use git add to add files or directories to a staging area. You can then use git status to view the status of the staging area. Once your satisfied with the changes made, then you can use git commit to commit the changes, thus creating a snapshot of the changes. Then you can finally use git push to send that code to a remote repository.</w:t>
-      </w:r>
-    </w:p>
-    <w:p>
-      <w:pPr>
-        <w:rPr>
-          <w:rFonts w:ascii="Abadi" w:hAnsi="Abadi"/>
-          <w:b/>
-          <w:bCs/>
-          <w:sz w:val="28"/>
-          <w:szCs w:val="28"/>
-        </w:rPr>
-      </w:pPr>
-      <w:r>
-        <w:rPr>
-          <w:rFonts w:ascii="Abadi" w:hAnsi="Abadi"/>
-          <w:b/>
-          <w:bCs/>
-          <w:sz w:val="28"/>
-          <w:szCs w:val="28"/>
-        </w:rPr>
-        <w:t>What is a commit?</w:t>
-      </w:r>
-    </w:p>
-    <w:p>
-      <w:pPr>
-        <w:rPr>
-          <w:rFonts w:ascii="Abadi" w:hAnsi="Abadi"/>
-          <w:sz w:val="28"/>
-          <w:szCs w:val="28"/>
-        </w:rPr>
-      </w:pPr>
-      <w:r>
-        <w:rPr>
-          <w:rFonts w:ascii="Abadi" w:hAnsi="Abadi"/>
-          <w:sz w:val="28"/>
-          <w:szCs w:val="28"/>
-        </w:rPr>
-        <w:t>A commit is essentially a way to capture the state of a project</w:t>
-      </w:r>
-      <w:r>
-        <w:rPr>
-          <w:rFonts w:ascii="Abadi" w:hAnsi="Abadi"/>
-          <w:sz w:val="28"/>
-          <w:szCs w:val="28"/>
-        </w:rPr>
-        <w:t xml:space="preserve"> currently staged changes</w:t>
-      </w:r>
-      <w:r>
-        <w:rPr>
-          <w:rFonts w:ascii="Abadi" w:hAnsi="Abadi"/>
-          <w:sz w:val="28"/>
-          <w:szCs w:val="28"/>
-        </w:rPr>
-        <w:t xml:space="preserve"> at a point in time. Every time you make a change to the state of the project you can commit your changes.</w:t>
-      </w:r>
-    </w:p>
-    <w:p>
-      <w:pPr>
-        <w:rPr>
-          <w:rFonts w:ascii="Abadi" w:hAnsi="Abadi"/>
-          <w:b/>
-          <w:bCs/>
-          <w:sz w:val="28"/>
-          <w:szCs w:val="28"/>
-        </w:rPr>
-      </w:pPr>
-      <w:r>
-        <w:rPr>
-          <w:rFonts w:ascii="Abadi" w:hAnsi="Abadi"/>
-          <w:b/>
-          <w:bCs/>
-          <w:sz w:val="28"/>
-          <w:szCs w:val="28"/>
-        </w:rPr>
-        <w:t>What is a branch? What are some common branching strategies?</w:t>
-      </w:r>
+      </w:pPr>
+    </w:p>
+    <w:p>
+      <w:pPr>
+        <w:rPr>
+          <w:rFonts w:ascii="Abadi" w:hAnsi="Abadi"/>
+          <w:sz w:val="36"/>
+          <w:szCs w:val="36"/>
+          <w:u w:val="single"/>
+        </w:rPr>
+      </w:pPr>
+    </w:p>
+    <w:p>
+      <w:pPr>
+        <w:rPr>
+          <w:rFonts w:ascii="Abadi" w:hAnsi="Abadi"/>
+          <w:sz w:val="36"/>
+          <w:szCs w:val="36"/>
+          <w:u w:val="single"/>
+        </w:rPr>
+      </w:pPr>
+    </w:p>
+    <w:p>
+      <w:pPr>
+        <w:rPr>
+          <w:rFonts w:ascii="Abadi" w:hAnsi="Abadi"/>
+          <w:sz w:val="36"/>
+          <w:szCs w:val="36"/>
+          <w:u w:val="single"/>
+        </w:rPr>
+      </w:pPr>
+    </w:p>
+    <w:p>
+      <w:pPr>
+        <w:rPr>
+          <w:rFonts w:ascii="Abadi" w:hAnsi="Abadi"/>
+          <w:sz w:val="36"/>
+          <w:szCs w:val="36"/>
+          <w:u w:val="single"/>
+        </w:rPr>
+      </w:pPr>
+    </w:p>
+    <w:p>
+      <w:pPr>
+        <w:rPr>
+          <w:rFonts w:ascii="Abadi" w:hAnsi="Abadi"/>
+          <w:sz w:val="36"/>
+          <w:szCs w:val="36"/>
+          <w:u w:val="single"/>
+        </w:rPr>
+      </w:pPr>
+    </w:p>
+    <w:p>
+      <w:pPr>
+        <w:rPr>
+          <w:rFonts w:ascii="Abadi" w:hAnsi="Abadi"/>
+          <w:sz w:val="36"/>
+          <w:szCs w:val="36"/>
+          <w:u w:val="single"/>
+        </w:rPr>
+      </w:pPr>
+    </w:p>
+    <w:p>
+      <w:pPr>
+        <w:rPr>
+          <w:rFonts w:ascii="Abadi" w:hAnsi="Abadi"/>
+          <w:sz w:val="36"/>
+          <w:szCs w:val="36"/>
+          <w:u w:val="single"/>
+        </w:rPr>
+      </w:pPr>
+    </w:p>
+    <w:p>
+      <w:pPr>
+        <w:rPr>
+          <w:rFonts w:ascii="Abadi" w:hAnsi="Abadi"/>
+          <w:sz w:val="36"/>
+          <w:szCs w:val="36"/>
+          <w:u w:val="single"/>
+        </w:rPr>
+      </w:pPr>
+    </w:p>
+    <w:p>
+      <w:pPr>
+        <w:rPr>
+          <w:rFonts w:ascii="Abadi" w:hAnsi="Abadi"/>
+          <w:sz w:val="36"/>
+          <w:szCs w:val="36"/>
+          <w:u w:val="single"/>
+        </w:rPr>
+      </w:pPr>
+    </w:p>
+    <w:p>
+      <w:pPr>
+        <w:rPr>
+          <w:rFonts w:ascii="Abadi" w:hAnsi="Abadi"/>
+          <w:sz w:val="36"/>
+          <w:szCs w:val="36"/>
+          <w:u w:val="single"/>
+        </w:rPr>
+      </w:pPr>
+    </w:p>
+    <w:p>
+      <w:pPr>
+        <w:rPr>
+          <w:rFonts w:ascii="Abadi" w:hAnsi="Abadi"/>
+          <w:sz w:val="36"/>
+          <w:szCs w:val="36"/>
+          <w:u w:val="single"/>
+        </w:rPr>
+      </w:pPr>
+    </w:p>
+    <w:p>
+      <w:pPr>
+        <w:rPr>
+          <w:rFonts w:ascii="Abadi" w:hAnsi="Abadi"/>
+          <w:sz w:val="36"/>
+          <w:szCs w:val="36"/>
+          <w:u w:val="single"/>
+        </w:rPr>
+      </w:pPr>
     </w:p>
     <w:p>
       <w:pPr>
@@ -3808,24 +3294,6 @@
           <w:szCs w:val="24"/>
         </w:rPr>
       </w:pPr>
-      <w:r>
-        <w:rPr>
-          <w:rFonts w:ascii="Abadi" w:hAnsi="Abadi"/>
-          <w:sz w:val="28"/>
-          <w:szCs w:val="28"/>
-        </w:rPr>
-        <w:t>A branch is a version of a main repos</w:t>
-      </w:r>
-      <w:r>
-        <w:rPr>
-          <w:rFonts w:ascii="Abadi" w:hAnsi="Abadi"/>
-          <w:b/>
-          <w:bCs/>
-          <w:sz w:val="28"/>
-          <w:szCs w:val="28"/>
-        </w:rPr>
-        <w:br w:type="page"/>
-      </w:r>
     </w:p>
     <w:p>
       <w:pPr>
@@ -3871,25 +3339,7 @@
             <w:sz w:val="28"/>
             <w:szCs w:val="28"/>
           </w:rPr>
-          <w:t>https://www.geeksfo</w:t>
-        </w:r>
-        <w:r>
-          <w:rPr>
-            <w:rStyle w:val="Hyperlink"/>
-            <w:rFonts w:ascii="Abadi" w:hAnsi="Abadi"/>
-            <w:sz w:val="28"/>
-            <w:szCs w:val="28"/>
-          </w:rPr>
-          <w:t>r</w:t>
-        </w:r>
-        <w:r>
-          <w:rPr>
-            <w:rStyle w:val="Hyperlink"/>
-            <w:rFonts w:ascii="Abadi" w:hAnsi="Abadi"/>
-            <w:sz w:val="28"/>
-            <w:szCs w:val="28"/>
-          </w:rPr>
-          <w:t>geeks.org/java-platform-independent/</w:t>
+          <w:t>https://www.geeksforgeeks.org/java-platform-independent/</w:t>
         </w:r>
       </w:hyperlink>
     </w:p>
@@ -7680,6 +7130,7 @@
   <w:style w:type="character" w:default="1" w:styleId="DefaultParagraphFont">
     <w:name w:val="Default Paragraph Font"/>
     <w:uiPriority w:val="1"/>
+    <w:semiHidden/>
     <w:unhideWhenUsed/>
   </w:style>
   <w:style w:type="table" w:default="1" w:styleId="TableNormal">

</xml_diff>